<commit_message>
Amélioration générale de la syntaxe
</commit_message>
<xml_diff>
--- a/P8_02_DocumentDefinitionArchitecture.docx
+++ b/P8_02_DocumentDefinitionArchitecture.docx
@@ -217,7 +217,7 @@
           <w:szCs w:val="32"/>
           <w:lang w:val="en-GB"/>
         </w:rPr>
-        <w:t>19/04/2022</w:t>
+        <w:t>10/05/2022</w:t>
       </w:r>
       <w:r>
         <w:rPr>
@@ -579,7 +579,7 @@
               <w:rPr>
                 <w:noProof/>
               </w:rPr>
-              <w:t>19/04/2022</w:t>
+              <w:t>10/05/2022</w:t>
             </w:r>
             <w:r>
               <w:fldChar w:fldCharType="end"/>
@@ -671,14 +671,27 @@
       <w:r>
         <w:t xml:space="preserve">Tableau </w:t>
       </w:r>
-      <w:fldSimple w:instr=" SEQ Tableau \* ARABIC ">
-        <w:r>
-          <w:rPr>
-            <w:noProof/>
-          </w:rPr>
-          <w:t>1</w:t>
-        </w:r>
-      </w:fldSimple>
+      <w:r>
+        <w:fldChar w:fldCharType="begin"/>
+      </w:r>
+      <w:r>
+        <w:instrText xml:space="preserve"> SEQ Tableau \* ARABIC </w:instrText>
+      </w:r>
+      <w:r>
+        <w:fldChar w:fldCharType="separate"/>
+      </w:r>
+      <w:r>
+        <w:rPr>
+          <w:noProof/>
+        </w:rPr>
+        <w:t>1</w:t>
+      </w:r>
+      <w:r>
+        <w:rPr>
+          <w:noProof/>
+        </w:rPr>
+        <w:fldChar w:fldCharType="end"/>
+      </w:r>
       <w:r>
         <w:t xml:space="preserve"> </w:t>
       </w:r>
@@ -874,13 +887,13 @@
             </w:rPr>
             <w:fldChar w:fldCharType="separate"/>
           </w:r>
-          <w:hyperlink w:anchor="_Toc100910895" w:history="1">
+          <w:hyperlink w:anchor="_Toc103105840" w:history="1">
             <w:r>
               <w:rPr>
                 <w:rStyle w:val="Lienhypertexte"/>
                 <w:noProof/>
               </w:rPr>
-              <w:t>ARCHITECTURE DE RÉFERENCE</w:t>
+              <w:t>ARCHITECTURE DE RÉFÉRENCE</w:t>
             </w:r>
             <w:r>
               <w:rPr>
@@ -901,7 +914,7 @@
                 <w:noProof/>
                 <w:webHidden/>
               </w:rPr>
-              <w:instrText xml:space="preserve"> PAGEREF _Toc100910895 \h </w:instrText>
+              <w:instrText xml:space="preserve"> PAGEREF _Toc103105840 \h </w:instrText>
             </w:r>
             <w:r>
               <w:rPr>
@@ -948,7 +961,7 @@
               <w:szCs w:val="22"/>
             </w:rPr>
           </w:pPr>
-          <w:hyperlink w:anchor="_Toc100910896" w:history="1">
+          <w:hyperlink w:anchor="_Toc103105841" w:history="1">
             <w:r>
               <w:rPr>
                 <w:rStyle w:val="Lienhypertexte"/>
@@ -975,7 +988,7 @@
                 <w:noProof/>
                 <w:webHidden/>
               </w:rPr>
-              <w:instrText xml:space="preserve"> PAGEREF _Toc100910896 \h </w:instrText>
+              <w:instrText xml:space="preserve"> PAGEREF _Toc103105841 \h </w:instrText>
             </w:r>
             <w:r>
               <w:rPr>
@@ -1020,7 +1033,7 @@
               <w:szCs w:val="22"/>
             </w:rPr>
           </w:pPr>
-          <w:hyperlink w:anchor="_Toc100910897" w:history="1">
+          <w:hyperlink w:anchor="_Toc103105842" w:history="1">
             <w:r>
               <w:rPr>
                 <w:rStyle w:val="Lienhypertexte"/>
@@ -1047,7 +1060,7 @@
                 <w:noProof/>
                 <w:webHidden/>
               </w:rPr>
-              <w:instrText xml:space="preserve"> PAGEREF _Toc100910897 \h </w:instrText>
+              <w:instrText xml:space="preserve"> PAGEREF _Toc103105842 \h </w:instrText>
             </w:r>
             <w:r>
               <w:rPr>
@@ -1093,7 +1106,7 @@
               <w:szCs w:val="22"/>
             </w:rPr>
           </w:pPr>
-          <w:hyperlink w:anchor="_Toc100910898" w:history="1">
+          <w:hyperlink w:anchor="_Toc103105843" w:history="1">
             <w:r>
               <w:rPr>
                 <w:rStyle w:val="Lienhypertexte"/>
@@ -1120,7 +1133,7 @@
                 <w:noProof/>
                 <w:webHidden/>
               </w:rPr>
-              <w:instrText xml:space="preserve"> PAGEREF _Toc100910898 \h </w:instrText>
+              <w:instrText xml:space="preserve"> PAGEREF _Toc103105843 \h </w:instrText>
             </w:r>
             <w:r>
               <w:rPr>
@@ -1166,7 +1179,7 @@
               <w:szCs w:val="22"/>
             </w:rPr>
           </w:pPr>
-          <w:hyperlink w:anchor="_Toc100910899" w:history="1">
+          <w:hyperlink w:anchor="_Toc103105844" w:history="1">
             <w:r>
               <w:rPr>
                 <w:rStyle w:val="Lienhypertexte"/>
@@ -1193,7 +1206,7 @@
                 <w:noProof/>
                 <w:webHidden/>
               </w:rPr>
-              <w:instrText xml:space="preserve"> PAGEREF _Toc100910899 \h </w:instrText>
+              <w:instrText xml:space="preserve"> PAGEREF _Toc103105844 \h </w:instrText>
             </w:r>
             <w:r>
               <w:rPr>
@@ -1239,7 +1252,7 @@
               <w:szCs w:val="22"/>
             </w:rPr>
           </w:pPr>
-          <w:hyperlink w:anchor="_Toc100910900" w:history="1">
+          <w:hyperlink w:anchor="_Toc103105845" w:history="1">
             <w:r>
               <w:rPr>
                 <w:rStyle w:val="Lienhypertexte"/>
@@ -1266,7 +1279,7 @@
                 <w:noProof/>
                 <w:webHidden/>
               </w:rPr>
-              <w:instrText xml:space="preserve"> PAGEREF _Toc100910900 \h </w:instrText>
+              <w:instrText xml:space="preserve"> PAGEREF _Toc103105845 \h </w:instrText>
             </w:r>
             <w:r>
               <w:rPr>
@@ -1311,7 +1324,7 @@
               <w:szCs w:val="22"/>
             </w:rPr>
           </w:pPr>
-          <w:hyperlink w:anchor="_Toc100910901" w:history="1">
+          <w:hyperlink w:anchor="_Toc103105846" w:history="1">
             <w:r>
               <w:rPr>
                 <w:rStyle w:val="Lienhypertexte"/>
@@ -1338,7 +1351,7 @@
                 <w:noProof/>
                 <w:webHidden/>
               </w:rPr>
-              <w:instrText xml:space="preserve"> PAGEREF _Toc100910901 \h </w:instrText>
+              <w:instrText xml:space="preserve"> PAGEREF _Toc103105846 \h </w:instrText>
             </w:r>
             <w:r>
               <w:rPr>
@@ -1384,7 +1397,7 @@
               <w:szCs w:val="22"/>
             </w:rPr>
           </w:pPr>
-          <w:hyperlink w:anchor="_Toc100910902" w:history="1">
+          <w:hyperlink w:anchor="_Toc103105847" w:history="1">
             <w:r>
               <w:rPr>
                 <w:rStyle w:val="Lienhypertexte"/>
@@ -1411,7 +1424,7 @@
                 <w:noProof/>
                 <w:webHidden/>
               </w:rPr>
-              <w:instrText xml:space="preserve"> PAGEREF _Toc100910902 \h </w:instrText>
+              <w:instrText xml:space="preserve"> PAGEREF _Toc103105847 \h </w:instrText>
             </w:r>
             <w:r>
               <w:rPr>
@@ -1457,7 +1470,7 @@
               <w:szCs w:val="22"/>
             </w:rPr>
           </w:pPr>
-          <w:hyperlink w:anchor="_Toc100910903" w:history="1">
+          <w:hyperlink w:anchor="_Toc103105848" w:history="1">
             <w:r>
               <w:rPr>
                 <w:rStyle w:val="Lienhypertexte"/>
@@ -1484,7 +1497,7 @@
                 <w:noProof/>
                 <w:webHidden/>
               </w:rPr>
-              <w:instrText xml:space="preserve"> PAGEREF _Toc100910903 \h </w:instrText>
+              <w:instrText xml:space="preserve"> PAGEREF _Toc103105848 \h </w:instrText>
             </w:r>
             <w:r>
               <w:rPr>
@@ -1530,7 +1543,7 @@
               <w:szCs w:val="22"/>
             </w:rPr>
           </w:pPr>
-          <w:hyperlink w:anchor="_Toc100910904" w:history="1">
+          <w:hyperlink w:anchor="_Toc103105849" w:history="1">
             <w:r>
               <w:rPr>
                 <w:rStyle w:val="Lienhypertexte"/>
@@ -1557,7 +1570,7 @@
                 <w:noProof/>
                 <w:webHidden/>
               </w:rPr>
-              <w:instrText xml:space="preserve"> PAGEREF _Toc100910904 \h </w:instrText>
+              <w:instrText xml:space="preserve"> PAGEREF _Toc103105849 \h </w:instrText>
             </w:r>
             <w:r>
               <w:rPr>
@@ -1603,7 +1616,7 @@
               <w:szCs w:val="22"/>
             </w:rPr>
           </w:pPr>
-          <w:hyperlink w:anchor="_Toc100910905" w:history="1">
+          <w:hyperlink w:anchor="_Toc103105850" w:history="1">
             <w:r>
               <w:rPr>
                 <w:rStyle w:val="Lienhypertexte"/>
@@ -1630,7 +1643,7 @@
                 <w:noProof/>
                 <w:webHidden/>
               </w:rPr>
-              <w:instrText xml:space="preserve"> PAGEREF _Toc100910905 \h </w:instrText>
+              <w:instrText xml:space="preserve"> PAGEREF _Toc103105850 \h </w:instrText>
             </w:r>
             <w:r>
               <w:rPr>
@@ -1676,7 +1689,7 @@
               <w:szCs w:val="22"/>
             </w:rPr>
           </w:pPr>
-          <w:hyperlink w:anchor="_Toc100910906" w:history="1">
+          <w:hyperlink w:anchor="_Toc103105851" w:history="1">
             <w:r>
               <w:rPr>
                 <w:rStyle w:val="Lienhypertexte"/>
@@ -1703,7 +1716,7 @@
                 <w:noProof/>
                 <w:webHidden/>
               </w:rPr>
-              <w:instrText xml:space="preserve"> PAGEREF _Toc100910906 \h </w:instrText>
+              <w:instrText xml:space="preserve"> PAGEREF _Toc103105851 \h </w:instrText>
             </w:r>
             <w:r>
               <w:rPr>
@@ -1750,7 +1763,7 @@
               <w:szCs w:val="22"/>
             </w:rPr>
           </w:pPr>
-          <w:hyperlink w:anchor="_Toc100910907" w:history="1">
+          <w:hyperlink w:anchor="_Toc103105852" w:history="1">
             <w:r>
               <w:rPr>
                 <w:rStyle w:val="Lienhypertexte"/>
@@ -1777,7 +1790,7 @@
                 <w:noProof/>
                 <w:webHidden/>
               </w:rPr>
-              <w:instrText xml:space="preserve"> PAGEREF _Toc100910907 \h </w:instrText>
+              <w:instrText xml:space="preserve"> PAGEREF _Toc103105852 \h </w:instrText>
             </w:r>
             <w:r>
               <w:rPr>
@@ -1822,7 +1835,7 @@
               <w:szCs w:val="22"/>
             </w:rPr>
           </w:pPr>
-          <w:hyperlink w:anchor="_Toc100910908" w:history="1">
+          <w:hyperlink w:anchor="_Toc103105853" w:history="1">
             <w:r>
               <w:rPr>
                 <w:rStyle w:val="Lienhypertexte"/>
@@ -1849,7 +1862,7 @@
                 <w:noProof/>
                 <w:webHidden/>
               </w:rPr>
-              <w:instrText xml:space="preserve"> PAGEREF _Toc100910908 \h </w:instrText>
+              <w:instrText xml:space="preserve"> PAGEREF _Toc103105853 \h </w:instrText>
             </w:r>
             <w:r>
               <w:rPr>
@@ -1894,7 +1907,7 @@
               <w:szCs w:val="22"/>
             </w:rPr>
           </w:pPr>
-          <w:hyperlink w:anchor="_Toc100910909" w:history="1">
+          <w:hyperlink w:anchor="_Toc103105854" w:history="1">
             <w:r>
               <w:rPr>
                 <w:rStyle w:val="Lienhypertexte"/>
@@ -1921,7 +1934,7 @@
                 <w:noProof/>
                 <w:webHidden/>
               </w:rPr>
-              <w:instrText xml:space="preserve"> PAGEREF _Toc100910909 \h </w:instrText>
+              <w:instrText xml:space="preserve"> PAGEREF _Toc103105854 \h </w:instrText>
             </w:r>
             <w:r>
               <w:rPr>
@@ -1968,7 +1981,7 @@
               <w:szCs w:val="22"/>
             </w:rPr>
           </w:pPr>
-          <w:hyperlink w:anchor="_Toc100910910" w:history="1">
+          <w:hyperlink w:anchor="_Toc103105855" w:history="1">
             <w:r>
               <w:rPr>
                 <w:rStyle w:val="Lienhypertexte"/>
@@ -1995,7 +2008,7 @@
                 <w:noProof/>
                 <w:webHidden/>
               </w:rPr>
-              <w:instrText xml:space="preserve"> PAGEREF _Toc100910910 \h </w:instrText>
+              <w:instrText xml:space="preserve"> PAGEREF _Toc103105855 \h </w:instrText>
             </w:r>
             <w:r>
               <w:rPr>
@@ -2040,7 +2053,7 @@
               <w:szCs w:val="22"/>
             </w:rPr>
           </w:pPr>
-          <w:hyperlink w:anchor="_Toc100910911" w:history="1">
+          <w:hyperlink w:anchor="_Toc103105856" w:history="1">
             <w:r>
               <w:rPr>
                 <w:rStyle w:val="Lienhypertexte"/>
@@ -2067,7 +2080,7 @@
                 <w:noProof/>
                 <w:webHidden/>
               </w:rPr>
-              <w:instrText xml:space="preserve"> PAGEREF _Toc100910911 \h </w:instrText>
+              <w:instrText xml:space="preserve"> PAGEREF _Toc103105856 \h </w:instrText>
             </w:r>
             <w:r>
               <w:rPr>
@@ -2112,7 +2125,7 @@
               <w:szCs w:val="22"/>
             </w:rPr>
           </w:pPr>
-          <w:hyperlink w:anchor="_Toc100910912" w:history="1">
+          <w:hyperlink w:anchor="_Toc103105857" w:history="1">
             <w:r>
               <w:rPr>
                 <w:rStyle w:val="Lienhypertexte"/>
@@ -2139,7 +2152,7 @@
                 <w:noProof/>
                 <w:webHidden/>
               </w:rPr>
-              <w:instrText xml:space="preserve"> PAGEREF _Toc100910912 \h </w:instrText>
+              <w:instrText xml:space="preserve"> PAGEREF _Toc103105857 \h </w:instrText>
             </w:r>
             <w:r>
               <w:rPr>
@@ -2184,7 +2197,7 @@
               <w:szCs w:val="22"/>
             </w:rPr>
           </w:pPr>
-          <w:hyperlink w:anchor="_Toc100910913" w:history="1">
+          <w:hyperlink w:anchor="_Toc103105858" w:history="1">
             <w:r>
               <w:rPr>
                 <w:rStyle w:val="Lienhypertexte"/>
@@ -2211,7 +2224,7 @@
                 <w:noProof/>
                 <w:webHidden/>
               </w:rPr>
-              <w:instrText xml:space="preserve"> PAGEREF _Toc100910913 \h </w:instrText>
+              <w:instrText xml:space="preserve"> PAGEREF _Toc103105858 \h </w:instrText>
             </w:r>
             <w:r>
               <w:rPr>
@@ -2256,7 +2269,7 @@
               <w:szCs w:val="22"/>
             </w:rPr>
           </w:pPr>
-          <w:hyperlink w:anchor="_Toc100910914" w:history="1">
+          <w:hyperlink w:anchor="_Toc103105859" w:history="1">
             <w:r>
               <w:rPr>
                 <w:rStyle w:val="Lienhypertexte"/>
@@ -2283,7 +2296,7 @@
                 <w:noProof/>
                 <w:webHidden/>
               </w:rPr>
-              <w:instrText xml:space="preserve"> PAGEREF _Toc100910914 \h </w:instrText>
+              <w:instrText xml:space="preserve"> PAGEREF _Toc103105859 \h </w:instrText>
             </w:r>
             <w:r>
               <w:rPr>
@@ -2330,7 +2343,7 @@
               <w:szCs w:val="22"/>
             </w:rPr>
           </w:pPr>
-          <w:hyperlink w:anchor="_Toc100910915" w:history="1">
+          <w:hyperlink w:anchor="_Toc103105860" w:history="1">
             <w:r>
               <w:rPr>
                 <w:rStyle w:val="Lienhypertexte"/>
@@ -2357,7 +2370,7 @@
                 <w:noProof/>
                 <w:webHidden/>
               </w:rPr>
-              <w:instrText xml:space="preserve"> PAGEREF _Toc100910915 \h </w:instrText>
+              <w:instrText xml:space="preserve"> PAGEREF _Toc103105860 \h </w:instrText>
             </w:r>
             <w:r>
               <w:rPr>
@@ -2402,7 +2415,7 @@
               <w:szCs w:val="22"/>
             </w:rPr>
           </w:pPr>
-          <w:hyperlink w:anchor="_Toc100910916" w:history="1">
+          <w:hyperlink w:anchor="_Toc103105861" w:history="1">
             <w:r>
               <w:rPr>
                 <w:rStyle w:val="Lienhypertexte"/>
@@ -2429,7 +2442,7 @@
                 <w:noProof/>
                 <w:webHidden/>
               </w:rPr>
-              <w:instrText xml:space="preserve"> PAGEREF _Toc100910916 \h </w:instrText>
+              <w:instrText xml:space="preserve"> PAGEREF _Toc103105861 \h </w:instrText>
             </w:r>
             <w:r>
               <w:rPr>
@@ -2474,7 +2487,7 @@
               <w:szCs w:val="22"/>
             </w:rPr>
           </w:pPr>
-          <w:hyperlink w:anchor="_Toc100910917" w:history="1">
+          <w:hyperlink w:anchor="_Toc103105862" w:history="1">
             <w:r>
               <w:rPr>
                 <w:rStyle w:val="Lienhypertexte"/>
@@ -2501,7 +2514,7 @@
                 <w:noProof/>
                 <w:webHidden/>
               </w:rPr>
-              <w:instrText xml:space="preserve"> PAGEREF _Toc100910917 \h </w:instrText>
+              <w:instrText xml:space="preserve"> PAGEREF _Toc103105862 \h </w:instrText>
             </w:r>
             <w:r>
               <w:rPr>
@@ -2546,7 +2559,7 @@
               <w:szCs w:val="22"/>
             </w:rPr>
           </w:pPr>
-          <w:hyperlink w:anchor="_Toc100910918" w:history="1">
+          <w:hyperlink w:anchor="_Toc103105863" w:history="1">
             <w:r>
               <w:rPr>
                 <w:rStyle w:val="Lienhypertexte"/>
@@ -2573,7 +2586,7 @@
                 <w:noProof/>
                 <w:webHidden/>
               </w:rPr>
-              <w:instrText xml:space="preserve"> PAGEREF _Toc100910918 \h </w:instrText>
+              <w:instrText xml:space="preserve"> PAGEREF _Toc103105863 \h </w:instrText>
             </w:r>
             <w:r>
               <w:rPr>
@@ -2620,7 +2633,7 @@
               <w:szCs w:val="22"/>
             </w:rPr>
           </w:pPr>
-          <w:hyperlink w:anchor="_Toc100910919" w:history="1">
+          <w:hyperlink w:anchor="_Toc103105864" w:history="1">
             <w:r>
               <w:rPr>
                 <w:rStyle w:val="Lienhypertexte"/>
@@ -2647,7 +2660,7 @@
                 <w:noProof/>
                 <w:webHidden/>
               </w:rPr>
-              <w:instrText xml:space="preserve"> PAGEREF _Toc100910919 \h </w:instrText>
+              <w:instrText xml:space="preserve"> PAGEREF _Toc103105864 \h </w:instrText>
             </w:r>
             <w:r>
               <w:rPr>
@@ -2692,7 +2705,7 @@
               <w:szCs w:val="22"/>
             </w:rPr>
           </w:pPr>
-          <w:hyperlink w:anchor="_Toc100910920" w:history="1">
+          <w:hyperlink w:anchor="_Toc103105865" w:history="1">
             <w:r>
               <w:rPr>
                 <w:rStyle w:val="Lienhypertexte"/>
@@ -2719,7 +2732,7 @@
                 <w:noProof/>
                 <w:webHidden/>
               </w:rPr>
-              <w:instrText xml:space="preserve"> PAGEREF _Toc100910920 \h </w:instrText>
+              <w:instrText xml:space="preserve"> PAGEREF _Toc103105865 \h </w:instrText>
             </w:r>
             <w:r>
               <w:rPr>
@@ -2764,7 +2777,7 @@
               <w:szCs w:val="22"/>
             </w:rPr>
           </w:pPr>
-          <w:hyperlink w:anchor="_Toc100910921" w:history="1">
+          <w:hyperlink w:anchor="_Toc103105866" w:history="1">
             <w:r>
               <w:rPr>
                 <w:rStyle w:val="Lienhypertexte"/>
@@ -2791,7 +2804,7 @@
                 <w:noProof/>
                 <w:webHidden/>
               </w:rPr>
-              <w:instrText xml:space="preserve"> PAGEREF _Toc100910921 \h </w:instrText>
+              <w:instrText xml:space="preserve"> PAGEREF _Toc103105866 \h </w:instrText>
             </w:r>
             <w:r>
               <w:rPr>
@@ -2836,7 +2849,7 @@
               <w:szCs w:val="22"/>
             </w:rPr>
           </w:pPr>
-          <w:hyperlink w:anchor="_Toc100910922" w:history="1">
+          <w:hyperlink w:anchor="_Toc103105867" w:history="1">
             <w:r>
               <w:rPr>
                 <w:rStyle w:val="Lienhypertexte"/>
@@ -2863,7 +2876,7 @@
                 <w:noProof/>
                 <w:webHidden/>
               </w:rPr>
-              <w:instrText xml:space="preserve"> PAGEREF _Toc100910922 \h </w:instrText>
+              <w:instrText xml:space="preserve"> PAGEREF _Toc103105867 \h </w:instrText>
             </w:r>
             <w:r>
               <w:rPr>
@@ -2908,7 +2921,7 @@
               <w:szCs w:val="22"/>
             </w:rPr>
           </w:pPr>
-          <w:hyperlink w:anchor="_Toc100910923" w:history="1">
+          <w:hyperlink w:anchor="_Toc103105868" w:history="1">
             <w:r>
               <w:rPr>
                 <w:rStyle w:val="Lienhypertexte"/>
@@ -2935,7 +2948,7 @@
                 <w:noProof/>
                 <w:webHidden/>
               </w:rPr>
-              <w:instrText xml:space="preserve"> PAGEREF _Toc100910923 \h </w:instrText>
+              <w:instrText xml:space="preserve"> PAGEREF _Toc103105868 \h </w:instrText>
             </w:r>
             <w:r>
               <w:rPr>
@@ -2980,7 +2993,7 @@
               <w:szCs w:val="22"/>
             </w:rPr>
           </w:pPr>
-          <w:hyperlink w:anchor="_Toc100910924" w:history="1">
+          <w:hyperlink w:anchor="_Toc103105869" w:history="1">
             <w:r>
               <w:rPr>
                 <w:rStyle w:val="Lienhypertexte"/>
@@ -3007,7 +3020,7 @@
                 <w:noProof/>
                 <w:webHidden/>
               </w:rPr>
-              <w:instrText xml:space="preserve"> PAGEREF _Toc100910924 \h </w:instrText>
+              <w:instrText xml:space="preserve"> PAGEREF _Toc103105869 \h </w:instrText>
             </w:r>
             <w:r>
               <w:rPr>
@@ -3054,7 +3067,7 @@
               <w:szCs w:val="22"/>
             </w:rPr>
           </w:pPr>
-          <w:hyperlink w:anchor="_Toc100910925" w:history="1">
+          <w:hyperlink w:anchor="_Toc103105870" w:history="1">
             <w:r>
               <w:rPr>
                 <w:rStyle w:val="Lienhypertexte"/>
@@ -3081,7 +3094,7 @@
                 <w:noProof/>
                 <w:webHidden/>
               </w:rPr>
-              <w:instrText xml:space="preserve"> PAGEREF _Toc100910925 \h </w:instrText>
+              <w:instrText xml:space="preserve"> PAGEREF _Toc103105870 \h </w:instrText>
             </w:r>
             <w:r>
               <w:rPr>
@@ -3126,7 +3139,7 @@
               <w:szCs w:val="22"/>
             </w:rPr>
           </w:pPr>
-          <w:hyperlink w:anchor="_Toc100910926" w:history="1">
+          <w:hyperlink w:anchor="_Toc103105871" w:history="1">
             <w:r>
               <w:rPr>
                 <w:rStyle w:val="Lienhypertexte"/>
@@ -3153,7 +3166,7 @@
                 <w:noProof/>
                 <w:webHidden/>
               </w:rPr>
-              <w:instrText xml:space="preserve"> PAGEREF _Toc100910926 \h </w:instrText>
+              <w:instrText xml:space="preserve"> PAGEREF _Toc103105871 \h </w:instrText>
             </w:r>
             <w:r>
               <w:rPr>
@@ -3198,7 +3211,7 @@
               <w:szCs w:val="22"/>
             </w:rPr>
           </w:pPr>
-          <w:hyperlink w:anchor="_Toc100910927" w:history="1">
+          <w:hyperlink w:anchor="_Toc103105872" w:history="1">
             <w:r>
               <w:rPr>
                 <w:rStyle w:val="Lienhypertexte"/>
@@ -3225,7 +3238,7 @@
                 <w:noProof/>
                 <w:webHidden/>
               </w:rPr>
-              <w:instrText xml:space="preserve"> PAGEREF _Toc100910927 \h </w:instrText>
+              <w:instrText xml:space="preserve"> PAGEREF _Toc103105872 \h </w:instrText>
             </w:r>
             <w:r>
               <w:rPr>
@@ -3291,7 +3304,7 @@
       <w:pPr>
         <w:pStyle w:val="Titre1"/>
       </w:pPr>
-      <w:bookmarkStart w:id="11" w:name="_Toc100910895"/>
+      <w:bookmarkStart w:id="11" w:name="_Toc103105840"/>
       <w:r>
         <w:lastRenderedPageBreak/>
         <w:t>ARCHITECTURE DE R</w:t>
@@ -3428,14 +3441,30 @@
       <w:r>
         <w:t xml:space="preserve">Figure </w:t>
       </w:r>
-      <w:fldSimple w:instr=" SEQ Figure \* ARABIC ">
-        <w:r>
-          <w:rPr>
-            <w:noProof/>
-          </w:rPr>
-          <w:t>1</w:t>
-        </w:r>
-      </w:fldSimple>
+      <w:r>
+        <w:fldChar w:fldCharType="begin"/>
+      </w:r>
+      <w:r>
+        <w:instrText xml:space="preserve"> SEQ Figure </w:instrText>
+      </w:r>
+      <w:r>
+        <w:instrText xml:space="preserve">\* ARABIC </w:instrText>
+      </w:r>
+      <w:r>
+        <w:fldChar w:fldCharType="separate"/>
+      </w:r>
+      <w:r>
+        <w:rPr>
+          <w:noProof/>
+        </w:rPr>
+        <w:t>1</w:t>
+      </w:r>
+      <w:r>
+        <w:rPr>
+          <w:noProof/>
+        </w:rPr>
+        <w:fldChar w:fldCharType="end"/>
+      </w:r>
       <w:r>
         <w:t xml:space="preserve"> : Vue synthétique de l'architecture de référence</w:t>
       </w:r>
@@ -3446,7 +3475,7 @@
         <w:pStyle w:val="Titre1"/>
       </w:pPr>
       <w:bookmarkStart w:id="14" w:name="_Toc100680893"/>
-      <w:bookmarkStart w:id="15" w:name="_Toc100910896"/>
+      <w:bookmarkStart w:id="15" w:name="_Toc103105841"/>
       <w:r>
         <w:lastRenderedPageBreak/>
         <w:t>APPROCHE ARCHITECTURALE</w:t>
@@ -3459,7 +3488,7 @@
         <w:pStyle w:val="Titre2"/>
       </w:pPr>
       <w:bookmarkStart w:id="16" w:name="_Toc100680894"/>
-      <w:bookmarkStart w:id="17" w:name="_Toc100910897"/>
+      <w:bookmarkStart w:id="17" w:name="_Toc103105842"/>
       <w:r>
         <w:t xml:space="preserve">Justification de </w:t>
       </w:r>
@@ -3548,7 +3577,7 @@
         <w:pStyle w:val="Titre3"/>
       </w:pPr>
       <w:bookmarkStart w:id="18" w:name="_Toc100680895"/>
-      <w:bookmarkStart w:id="19" w:name="_Toc100910898"/>
+      <w:bookmarkStart w:id="19" w:name="_Toc103105843"/>
       <w:r>
         <w:t>Principes</w:t>
       </w:r>
@@ -3793,7 +3822,7 @@
         <w:pStyle w:val="Titre3"/>
       </w:pPr>
       <w:bookmarkStart w:id="20" w:name="_Toc100680896"/>
-      <w:bookmarkStart w:id="21" w:name="_Toc100910899"/>
+      <w:bookmarkStart w:id="21" w:name="_Toc103105844"/>
       <w:r>
         <w:t xml:space="preserve">Cloud </w:t>
       </w:r>
@@ -3924,7 +3953,7 @@
         <w:pStyle w:val="Titre3"/>
       </w:pPr>
       <w:bookmarkStart w:id="22" w:name="_Toc100680897"/>
-      <w:bookmarkStart w:id="23" w:name="_Toc100910900"/>
+      <w:bookmarkStart w:id="23" w:name="_Toc103105845"/>
       <w:r>
         <w:lastRenderedPageBreak/>
         <w:t>Briques d’architecture</w:t>
@@ -4806,14 +4835,27 @@
       <w:r>
         <w:t xml:space="preserve">Tableau </w:t>
       </w:r>
-      <w:fldSimple w:instr=" SEQ Tableau \* ARABIC ">
-        <w:r>
-          <w:rPr>
-            <w:noProof/>
-          </w:rPr>
-          <w:t>2</w:t>
-        </w:r>
-      </w:fldSimple>
+      <w:r>
+        <w:fldChar w:fldCharType="begin"/>
+      </w:r>
+      <w:r>
+        <w:instrText xml:space="preserve"> SEQ Tableau \* ARABIC </w:instrText>
+      </w:r>
+      <w:r>
+        <w:fldChar w:fldCharType="separate"/>
+      </w:r>
+      <w:r>
+        <w:rPr>
+          <w:noProof/>
+        </w:rPr>
+        <w:t>2</w:t>
+      </w:r>
+      <w:r>
+        <w:rPr>
+          <w:noProof/>
+        </w:rPr>
+        <w:fldChar w:fldCharType="end"/>
+      </w:r>
       <w:r>
         <w:t xml:space="preserve"> : </w:t>
       </w:r>
@@ -4918,7 +4960,21 @@
           <w:b/>
           <w:bCs/>
         </w:rPr>
-        <w:t>Load balancer</w:t>
+        <w:t xml:space="preserve">Load </w:t>
+      </w:r>
+      <w:r>
+        <w:rPr>
+          <w:b/>
+          <w:bCs/>
+        </w:rPr>
+        <w:t>B</w:t>
+      </w:r>
+      <w:r>
+        <w:rPr>
+          <w:b/>
+          <w:bCs/>
+        </w:rPr>
+        <w:t>alancer</w:t>
       </w:r>
       <w:r>
         <w:t xml:space="preserve"> pour la répartition de charge.</w:t>
@@ -5046,11 +5102,22 @@
     </w:p>
     <w:p>
       <w:pPr>
-        <w:ind w:left="720" w:hanging="720"/>
         <w:jc w:val="both"/>
       </w:pPr>
       <w:r>
-        <w:t xml:space="preserve">Le schéma ci-après présente les différentes briques d’architecture développée dans la section précédente et défini les relations entre les </w:t>
+        <w:t>Le schéma ci-après présente les différentes briques d’architecture développée</w:t>
+      </w:r>
+      <w:r>
+        <w:t>s</w:t>
+      </w:r>
+      <w:r>
+        <w:t xml:space="preserve"> dans la section précédente et défini</w:t>
+      </w:r>
+      <w:r>
+        <w:t>t</w:t>
+      </w:r>
+      <w:r>
+        <w:t xml:space="preserve"> les relations entre les </w:t>
       </w:r>
       <w:r>
         <w:t xml:space="preserve">différents </w:t>
@@ -5122,14 +5189,27 @@
       <w:r>
         <w:t xml:space="preserve">Figure </w:t>
       </w:r>
-      <w:fldSimple w:instr=" SEQ Figure \* ARABIC ">
-        <w:r>
-          <w:rPr>
-            <w:noProof/>
-          </w:rPr>
-          <w:t>2</w:t>
-        </w:r>
-      </w:fldSimple>
+      <w:r>
+        <w:fldChar w:fldCharType="begin"/>
+      </w:r>
+      <w:r>
+        <w:instrText xml:space="preserve"> SEQ Figure \* ARABIC </w:instrText>
+      </w:r>
+      <w:r>
+        <w:fldChar w:fldCharType="separate"/>
+      </w:r>
+      <w:r>
+        <w:rPr>
+          <w:noProof/>
+        </w:rPr>
+        <w:t>2</w:t>
+      </w:r>
+      <w:r>
+        <w:rPr>
+          <w:noProof/>
+        </w:rPr>
+        <w:fldChar w:fldCharType="end"/>
+      </w:r>
       <w:r>
         <w:t xml:space="preserve"> : Vue simplifiée des briques de référence d'architecture (ABB)</w:t>
       </w:r>
@@ -5148,7 +5228,7 @@
         <w:pStyle w:val="Titre2"/>
       </w:pPr>
       <w:bookmarkStart w:id="29" w:name="_Toc100680901"/>
-      <w:bookmarkStart w:id="30" w:name="_Toc100910901"/>
+      <w:bookmarkStart w:id="30" w:name="_Toc103105846"/>
       <w:r>
         <w:lastRenderedPageBreak/>
         <w:t>Étude exploratoire de la stack technologique</w:t>
@@ -5203,7 +5283,7 @@
         <w:pStyle w:val="Titre3"/>
       </w:pPr>
       <w:bookmarkStart w:id="31" w:name="_Toc100680902"/>
-      <w:bookmarkStart w:id="32" w:name="_Toc100910902"/>
+      <w:bookmarkStart w:id="32" w:name="_Toc103105847"/>
       <w:r>
         <w:t xml:space="preserve">Choix </w:t>
       </w:r>
@@ -5370,7 +5450,7 @@
         <w:pStyle w:val="Titre3"/>
       </w:pPr>
       <w:bookmarkStart w:id="33" w:name="_Toc100680903"/>
-      <w:bookmarkStart w:id="34" w:name="_Toc100910903"/>
+      <w:bookmarkStart w:id="34" w:name="_Toc103105848"/>
       <w:r>
         <w:t xml:space="preserve">Technologies pour la diffusion des médias </w:t>
       </w:r>
@@ -5729,14 +5809,30 @@
       <w:r>
         <w:t xml:space="preserve">Figure </w:t>
       </w:r>
-      <w:fldSimple w:instr=" SEQ Figure \* ARABIC ">
-        <w:r>
-          <w:rPr>
-            <w:noProof/>
-          </w:rPr>
-          <w:t>3</w:t>
-        </w:r>
-      </w:fldSimple>
+      <w:r>
+        <w:fldChar w:fldCharType="begin"/>
+      </w:r>
+      <w:r>
+        <w:instrText xml:space="preserve"> SEQ Figure \* ARABIC</w:instrText>
+      </w:r>
+      <w:r>
+        <w:instrText xml:space="preserve"> </w:instrText>
+      </w:r>
+      <w:r>
+        <w:fldChar w:fldCharType="separate"/>
+      </w:r>
+      <w:r>
+        <w:rPr>
+          <w:noProof/>
+        </w:rPr>
+        <w:t>3</w:t>
+      </w:r>
+      <w:r>
+        <w:rPr>
+          <w:noProof/>
+        </w:rPr>
+        <w:fldChar w:fldCharType="end"/>
+      </w:r>
       <w:r>
         <w:t xml:space="preserve"> : Vue synthétique d'un envoi </w:t>
       </w:r>
@@ -5877,14 +5973,27 @@
       <w:r>
         <w:t xml:space="preserve">Figure </w:t>
       </w:r>
-      <w:fldSimple w:instr=" SEQ Figure \* ARABIC ">
-        <w:r>
-          <w:rPr>
-            <w:noProof/>
-          </w:rPr>
-          <w:t>4</w:t>
-        </w:r>
-      </w:fldSimple>
+      <w:r>
+        <w:fldChar w:fldCharType="begin"/>
+      </w:r>
+      <w:r>
+        <w:instrText xml:space="preserve"> SEQ Figure \* ARABIC </w:instrText>
+      </w:r>
+      <w:r>
+        <w:fldChar w:fldCharType="separate"/>
+      </w:r>
+      <w:r>
+        <w:rPr>
+          <w:noProof/>
+        </w:rPr>
+        <w:t>4</w:t>
+      </w:r>
+      <w:r>
+        <w:rPr>
+          <w:noProof/>
+        </w:rPr>
+        <w:fldChar w:fldCharType="end"/>
+      </w:r>
       <w:r>
         <w:t xml:space="preserve"> : </w:t>
       </w:r>
@@ -5990,7 +6099,7 @@
         <w:pStyle w:val="Titre3"/>
       </w:pPr>
       <w:bookmarkStart w:id="38" w:name="_Toc100680905"/>
-      <w:bookmarkStart w:id="39" w:name="_Toc100910904"/>
+      <w:bookmarkStart w:id="39" w:name="_Toc103105849"/>
       <w:r>
         <w:t>Technologie</w:t>
       </w:r>
@@ -6210,7 +6319,7 @@
         <w:spacing w:after="0"/>
       </w:pPr>
       <w:bookmarkStart w:id="40" w:name="_Toc100680906"/>
-      <w:bookmarkStart w:id="41" w:name="_Toc100910905"/>
+      <w:bookmarkStart w:id="41" w:name="_Toc103105850"/>
       <w:r>
         <w:lastRenderedPageBreak/>
         <w:t>Briques de solution de référence</w:t>
@@ -6657,14 +6766,30 @@
       <w:r>
         <w:t xml:space="preserve">Figure </w:t>
       </w:r>
-      <w:fldSimple w:instr=" SEQ Figure \* ARABIC ">
-        <w:r>
-          <w:rPr>
-            <w:noProof/>
-          </w:rPr>
-          <w:t>5</w:t>
-        </w:r>
-      </w:fldSimple>
+      <w:r>
+        <w:fldChar w:fldCharType="begin"/>
+      </w:r>
+      <w:r>
+        <w:instrText xml:space="preserve"> SEQ Figure \</w:instrText>
+      </w:r>
+      <w:r>
+        <w:instrText xml:space="preserve">* ARABIC </w:instrText>
+      </w:r>
+      <w:r>
+        <w:fldChar w:fldCharType="separate"/>
+      </w:r>
+      <w:r>
+        <w:rPr>
+          <w:noProof/>
+        </w:rPr>
+        <w:t>5</w:t>
+      </w:r>
+      <w:r>
+        <w:rPr>
+          <w:noProof/>
+        </w:rPr>
+        <w:fldChar w:fldCharType="end"/>
+      </w:r>
       <w:r>
         <w:t xml:space="preserve"> : Fonctionnement d'AWS </w:t>
       </w:r>
@@ -7087,12 +7212,14 @@
         <w:lastRenderedPageBreak/>
         <w:t xml:space="preserve">Option </w:t>
       </w:r>
+      <w:proofErr w:type="gramStart"/>
       <w:r>
         <w:rPr>
           <w:lang w:val="en-GB"/>
         </w:rPr>
         <w:t>2 :</w:t>
       </w:r>
+      <w:proofErr w:type="gramEnd"/>
       <w:r>
         <w:rPr>
           <w:lang w:val="en-GB"/>
@@ -7265,11 +7392,19 @@
         <w:t xml:space="preserve"> Server</w:t>
       </w:r>
       <w:r>
-        <w:t xml:space="preserve"> permettant d’envisager la création de l’intégralité de la couche «</w:t>
+        <w:t xml:space="preserve"> permettant d’envisager la création de l’intégralité de la couche</w:t>
+      </w:r>
+      <w:proofErr w:type="gramStart"/>
+      <w:r>
+        <w:t xml:space="preserve"> «</w:t>
       </w:r>
       <w:proofErr w:type="spellStart"/>
       <w:r>
-        <w:t>front-end</w:t>
+        <w:t>front</w:t>
+      </w:r>
+      <w:proofErr w:type="gramEnd"/>
+      <w:r>
+        <w:t>-end</w:t>
       </w:r>
       <w:proofErr w:type="spellEnd"/>
       <w:r>
@@ -8037,14 +8172,27 @@
       <w:r>
         <w:t xml:space="preserve">Tableau </w:t>
       </w:r>
-      <w:fldSimple w:instr=" SEQ Tableau \* ARABIC ">
-        <w:r>
-          <w:rPr>
-            <w:noProof/>
-          </w:rPr>
-          <w:t>3</w:t>
-        </w:r>
-      </w:fldSimple>
+      <w:r>
+        <w:fldChar w:fldCharType="begin"/>
+      </w:r>
+      <w:r>
+        <w:instrText xml:space="preserve"> SEQ Tableau \* ARABIC </w:instrText>
+      </w:r>
+      <w:r>
+        <w:fldChar w:fldCharType="separate"/>
+      </w:r>
+      <w:r>
+        <w:rPr>
+          <w:noProof/>
+        </w:rPr>
+        <w:t>3</w:t>
+      </w:r>
+      <w:r>
+        <w:rPr>
+          <w:noProof/>
+        </w:rPr>
+        <w:fldChar w:fldCharType="end"/>
+      </w:r>
       <w:r>
         <w:t xml:space="preserve"> : Avantages et </w:t>
       </w:r>
@@ -8304,11 +8452,9 @@
       <w:r>
         <w:t xml:space="preserve"> </w:t>
       </w:r>
-      <w:proofErr w:type="spellStart"/>
-      <w:r>
-        <w:t>video</w:t>
-      </w:r>
-      <w:proofErr w:type="spellEnd"/>
+      <w:r>
+        <w:t>vidéo</w:t>
+      </w:r>
       <w:r>
         <w:t>, compatible</w:t>
       </w:r>
@@ -8738,7 +8884,7 @@
         <w:ind w:left="720" w:hanging="720"/>
       </w:pPr>
       <w:bookmarkStart w:id="50" w:name="_Toc100680913"/>
-      <w:bookmarkStart w:id="51" w:name="_Toc100910906"/>
+      <w:bookmarkStart w:id="51" w:name="_Toc103105851"/>
       <w:r>
         <w:lastRenderedPageBreak/>
         <w:t xml:space="preserve">Synthèse </w:t>
@@ -9718,14 +9864,27 @@
       <w:r>
         <w:t xml:space="preserve">Tableau </w:t>
       </w:r>
-      <w:fldSimple w:instr=" SEQ Tableau \* ARABIC ">
-        <w:r>
-          <w:rPr>
-            <w:noProof/>
-          </w:rPr>
-          <w:t>4</w:t>
-        </w:r>
-      </w:fldSimple>
+      <w:r>
+        <w:fldChar w:fldCharType="begin"/>
+      </w:r>
+      <w:r>
+        <w:instrText xml:space="preserve"> SEQ Tableau \* ARABIC </w:instrText>
+      </w:r>
+      <w:r>
+        <w:fldChar w:fldCharType="separate"/>
+      </w:r>
+      <w:r>
+        <w:rPr>
+          <w:noProof/>
+        </w:rPr>
+        <w:t>4</w:t>
+      </w:r>
+      <w:r>
+        <w:rPr>
+          <w:noProof/>
+        </w:rPr>
+        <w:fldChar w:fldCharType="end"/>
+      </w:r>
       <w:r>
         <w:t xml:space="preserve"> : </w:t>
       </w:r>
@@ -9856,7 +10015,7 @@
         <w:pStyle w:val="Titre1"/>
       </w:pPr>
       <w:bookmarkStart w:id="55" w:name="_Toc100680916"/>
-      <w:bookmarkStart w:id="56" w:name="_Toc100910907"/>
+      <w:bookmarkStart w:id="56" w:name="_Toc103105852"/>
       <w:r>
         <w:lastRenderedPageBreak/>
         <w:t>ARCHITECTURE CIBLE</w:t>
@@ -9868,7 +10027,7 @@
       <w:pPr>
         <w:pStyle w:val="Titre2"/>
       </w:pPr>
-      <w:bookmarkStart w:id="57" w:name="_Toc100910908"/>
+      <w:bookmarkStart w:id="57" w:name="_Toc103105853"/>
       <w:r>
         <w:t>P</w:t>
       </w:r>
@@ -9973,27 +10132,14 @@
       <w:r>
         <w:t xml:space="preserve">Figure </w:t>
       </w:r>
-      <w:r>
-        <w:fldChar w:fldCharType="begin"/>
-      </w:r>
-      <w:r>
-        <w:instrText xml:space="preserve"> SEQ Figure \* ARABIC </w:instrText>
-      </w:r>
-      <w:r>
-        <w:fldChar w:fldCharType="separate"/>
-      </w:r>
-      <w:r>
-        <w:rPr>
-          <w:noProof/>
-        </w:rPr>
-        <w:t>6</w:t>
-      </w:r>
-      <w:r>
-        <w:rPr>
-          <w:noProof/>
-        </w:rPr>
-        <w:fldChar w:fldCharType="end"/>
-      </w:r>
+      <w:fldSimple w:instr=" SEQ Figure \* ARABIC ">
+        <w:r>
+          <w:rPr>
+            <w:noProof/>
+          </w:rPr>
+          <w:t>6</w:t>
+        </w:r>
+      </w:fldSimple>
       <w:r>
         <w:t xml:space="preserve"> - Processus de production de média dans l'entreprise</w:t>
       </w:r>
@@ -10295,7 +10441,7 @@
       <w:pPr>
         <w:pStyle w:val="Titre2"/>
       </w:pPr>
-      <w:bookmarkStart w:id="59" w:name="_Toc100910909"/>
+      <w:bookmarkStart w:id="59" w:name="_Toc103105854"/>
       <w:r>
         <w:t>Plateforme de diffusion de vidéos interactives</w:t>
       </w:r>
@@ -10510,14 +10656,27 @@
       <w:r>
         <w:t xml:space="preserve">Figure </w:t>
       </w:r>
-      <w:fldSimple w:instr=" SEQ Figure \* ARABIC ">
-        <w:r>
-          <w:rPr>
-            <w:noProof/>
-          </w:rPr>
-          <w:t>7</w:t>
-        </w:r>
-      </w:fldSimple>
+      <w:r>
+        <w:fldChar w:fldCharType="begin"/>
+      </w:r>
+      <w:r>
+        <w:instrText xml:space="preserve"> SEQ Figure \* ARABIC </w:instrText>
+      </w:r>
+      <w:r>
+        <w:fldChar w:fldCharType="separate"/>
+      </w:r>
+      <w:r>
+        <w:rPr>
+          <w:noProof/>
+        </w:rPr>
+        <w:t>7</w:t>
+      </w:r>
+      <w:r>
+        <w:rPr>
+          <w:noProof/>
+        </w:rPr>
+        <w:fldChar w:fldCharType="end"/>
+      </w:r>
       <w:r>
         <w:t xml:space="preserve"> : Architecture logicielle et interactions de la plateforme de diffusion de vidéos</w:t>
       </w:r>
@@ -10537,7 +10696,15 @@
       </w:r>
       <w:proofErr w:type="spellEnd"/>
       <w:r>
-        <w:t xml:space="preserve"> pour la diffusion vidéo (la Web App) et d’un backend API (placé derrière un service de fédération d’API) pour la manipulation des données affichées sur la plateforme (fonctionnalités sociales, méta datas ..). </w:t>
+        <w:t xml:space="preserve"> pour la diffusion vidéo (la Web App) et d’un backend API (placé derrière un service de fédération d’API) pour la manipulation des données affichées sur la plateforme (fonctionnalités sociales, méta datas</w:t>
+      </w:r>
+      <w:proofErr w:type="gramStart"/>
+      <w:r>
+        <w:t xml:space="preserve"> ..</w:t>
+      </w:r>
+      <w:proofErr w:type="gramEnd"/>
+      <w:r>
+        <w:t xml:space="preserve">). </w:t>
       </w:r>
     </w:p>
     <w:p>
@@ -10561,7 +10728,15 @@
         <w:t>i</w:t>
       </w:r>
       <w:r>
-        <w:t>ons voir consoles de jeux</w:t>
+        <w:t xml:space="preserve">ons </w:t>
+      </w:r>
+      <w:proofErr w:type="gramStart"/>
+      <w:r>
+        <w:t>voir</w:t>
+      </w:r>
+      <w:proofErr w:type="gramEnd"/>
+      <w:r>
+        <w:t xml:space="preserve"> consoles de jeux</w:t>
       </w:r>
       <w:r>
         <w:t> ; C</w:t>
@@ -10730,7 +10905,7 @@
         <w:pStyle w:val="Titre1"/>
       </w:pPr>
       <w:bookmarkStart w:id="61" w:name="_Toc100680917"/>
-      <w:bookmarkStart w:id="62" w:name="_Toc100910910"/>
+      <w:bookmarkStart w:id="62" w:name="_Toc103105855"/>
       <w:r>
         <w:lastRenderedPageBreak/>
         <w:t>ALIGNEMENT SUR R</w:t>
@@ -10816,7 +10991,7 @@
       <w:pPr>
         <w:pStyle w:val="Titre2"/>
       </w:pPr>
-      <w:bookmarkStart w:id="64" w:name="_Toc100910911"/>
+      <w:bookmarkStart w:id="64" w:name="_Toc103105856"/>
       <w:r>
         <w:t>Alignement sur le paysage architectural</w:t>
       </w:r>
@@ -10932,7 +11107,7 @@
         <w:spacing w:before="320"/>
       </w:pPr>
       <w:bookmarkStart w:id="65" w:name="_Toc100680919"/>
-      <w:bookmarkStart w:id="66" w:name="_Toc100910912"/>
+      <w:bookmarkStart w:id="66" w:name="_Toc103105857"/>
       <w:r>
         <w:t>Alignement sur les modèles de référence</w:t>
       </w:r>
@@ -11007,7 +11182,13 @@
         <w:t>engineering sera utilisé afin de s’assurer du</w:t>
       </w:r>
       <w:r>
-        <w:t xml:space="preserve"> respect de l’alignement par rapport aux digrammes initiaux</w:t>
+        <w:t xml:space="preserve"> respect de l’alignement par rapport aux di</w:t>
+      </w:r>
+      <w:r>
+        <w:t>a</w:t>
+      </w:r>
+      <w:r>
+        <w:t>grammes initiaux</w:t>
       </w:r>
       <w:r>
         <w:t>.</w:t>
@@ -11019,7 +11200,7 @@
         <w:spacing w:before="320"/>
       </w:pPr>
       <w:bookmarkStart w:id="67" w:name="_Toc100680920"/>
-      <w:bookmarkStart w:id="68" w:name="_Toc100910913"/>
+      <w:bookmarkStart w:id="68" w:name="_Toc103105858"/>
       <w:r>
         <w:t>Alignement sur les normes</w:t>
       </w:r>
@@ -11225,7 +11406,7 @@
         <w:pStyle w:val="Titre2"/>
       </w:pPr>
       <w:bookmarkStart w:id="69" w:name="_Toc100680921"/>
-      <w:bookmarkStart w:id="70" w:name="_Toc100910914"/>
+      <w:bookmarkStart w:id="70" w:name="_Toc103105859"/>
       <w:r>
         <w:t>Évaluation de la réutilisation</w:t>
       </w:r>
@@ -11278,7 +11459,7 @@
         <w:pStyle w:val="Titre1"/>
       </w:pPr>
       <w:bookmarkStart w:id="71" w:name="_Toc100680922"/>
-      <w:bookmarkStart w:id="72" w:name="_Toc100910915"/>
+      <w:bookmarkStart w:id="72" w:name="_Toc103105860"/>
       <w:r>
         <w:lastRenderedPageBreak/>
         <w:t>ANALYSE DES ÉCARTS</w:t>
@@ -11338,7 +11519,7 @@
         <w:spacing w:before="360" w:after="320"/>
       </w:pPr>
       <w:bookmarkStart w:id="73" w:name="_Toc100680924"/>
-      <w:bookmarkStart w:id="74" w:name="_Toc100910916"/>
+      <w:bookmarkStart w:id="74" w:name="_Toc103105861"/>
       <w:r>
         <w:t xml:space="preserve">Écarts </w:t>
       </w:r>
@@ -11877,14 +12058,27 @@
       <w:r>
         <w:t xml:space="preserve">Tableau </w:t>
       </w:r>
-      <w:fldSimple w:instr=" SEQ Tableau \* ARABIC ">
-        <w:r>
-          <w:rPr>
-            <w:noProof/>
-          </w:rPr>
-          <w:t>5</w:t>
-        </w:r>
-      </w:fldSimple>
+      <w:r>
+        <w:fldChar w:fldCharType="begin"/>
+      </w:r>
+      <w:r>
+        <w:instrText xml:space="preserve"> SEQ Tableau \* ARABIC </w:instrText>
+      </w:r>
+      <w:r>
+        <w:fldChar w:fldCharType="separate"/>
+      </w:r>
+      <w:r>
+        <w:rPr>
+          <w:noProof/>
+        </w:rPr>
+        <w:t>5</w:t>
+      </w:r>
+      <w:r>
+        <w:rPr>
+          <w:noProof/>
+        </w:rPr>
+        <w:fldChar w:fldCharType="end"/>
+      </w:r>
       <w:r>
         <w:t xml:space="preserve"> : Catalogue des écarts de processus business</w:t>
       </w:r>
@@ -11908,7 +12102,13 @@
         <w:t xml:space="preserve"> Ces ajouts viennent se greffer dans les processus existants afin de favoriser la réutilisabilité </w:t>
       </w:r>
       <w:r>
-        <w:t xml:space="preserve">des processus existant </w:t>
+        <w:t>des processus existant</w:t>
+      </w:r>
+      <w:r>
+        <w:t>s</w:t>
+      </w:r>
+      <w:r>
+        <w:t xml:space="preserve"> </w:t>
       </w:r>
       <w:r>
         <w:t>et d’uniformiser les workflows à l’échelle de l’entreprise.</w:t>
@@ -11941,7 +12141,7 @@
         <w:pStyle w:val="Titre2"/>
         <w:spacing w:after="320"/>
       </w:pPr>
-      <w:bookmarkStart w:id="77" w:name="_Toc100910917"/>
+      <w:bookmarkStart w:id="77" w:name="_Toc103105862"/>
       <w:r>
         <w:lastRenderedPageBreak/>
         <w:t>Écarts sur l</w:t>
@@ -12511,14 +12711,27 @@
       <w:r>
         <w:t xml:space="preserve">Tableau </w:t>
       </w:r>
-      <w:fldSimple w:instr=" SEQ Tableau \* ARABIC ">
-        <w:r>
-          <w:rPr>
-            <w:noProof/>
-          </w:rPr>
-          <w:t>6</w:t>
-        </w:r>
-      </w:fldSimple>
+      <w:r>
+        <w:fldChar w:fldCharType="begin"/>
+      </w:r>
+      <w:r>
+        <w:instrText xml:space="preserve"> SEQ Tableau \* ARABIC </w:instrText>
+      </w:r>
+      <w:r>
+        <w:fldChar w:fldCharType="separate"/>
+      </w:r>
+      <w:r>
+        <w:rPr>
+          <w:noProof/>
+        </w:rPr>
+        <w:t>6</w:t>
+      </w:r>
+      <w:r>
+        <w:rPr>
+          <w:noProof/>
+        </w:rPr>
+        <w:fldChar w:fldCharType="end"/>
+      </w:r>
       <w:r>
         <w:t xml:space="preserve"> : Catalogue des écarts </w:t>
       </w:r>
@@ -12648,7 +12861,7 @@
         <w:pStyle w:val="Titre2"/>
         <w:spacing w:before="360" w:after="320"/>
       </w:pPr>
-      <w:bookmarkStart w:id="80" w:name="_Toc100910918"/>
+      <w:bookmarkStart w:id="80" w:name="_Toc103105863"/>
       <w:r>
         <w:lastRenderedPageBreak/>
         <w:t>Écarts</w:t>
@@ -13265,14 +13478,27 @@
       <w:r>
         <w:t xml:space="preserve">Tableau </w:t>
       </w:r>
-      <w:fldSimple w:instr=" SEQ Tableau \* ARABIC ">
-        <w:r>
-          <w:rPr>
-            <w:noProof/>
-          </w:rPr>
-          <w:t>7</w:t>
-        </w:r>
-      </w:fldSimple>
+      <w:r>
+        <w:fldChar w:fldCharType="begin"/>
+      </w:r>
+      <w:r>
+        <w:instrText xml:space="preserve"> SEQ Tableau \* ARABIC </w:instrText>
+      </w:r>
+      <w:r>
+        <w:fldChar w:fldCharType="separate"/>
+      </w:r>
+      <w:r>
+        <w:rPr>
+          <w:noProof/>
+        </w:rPr>
+        <w:t>7</w:t>
+      </w:r>
+      <w:r>
+        <w:rPr>
+          <w:noProof/>
+        </w:rPr>
+        <w:fldChar w:fldCharType="end"/>
+      </w:r>
       <w:r>
         <w:t xml:space="preserve"> </w:t>
       </w:r>
@@ -13347,12 +13573,17 @@
         <w:t>Une approche DevOps avec une plateforme de distribution basée sur des conteneurs Docker (ECS) sera déterminée dans les spécifications techniques de chaque produit (</w:t>
       </w:r>
       <w:proofErr w:type="spellStart"/>
+      <w:proofErr w:type="gramStart"/>
       <w:r>
         <w:t>WebApp</w:t>
       </w:r>
       <w:proofErr w:type="spellEnd"/>
       <w:r>
-        <w:t xml:space="preserve">  et / ou </w:t>
+        <w:t>  et</w:t>
+      </w:r>
+      <w:proofErr w:type="gramEnd"/>
+      <w:r>
+        <w:t xml:space="preserve"> / ou </w:t>
       </w:r>
       <w:proofErr w:type="spellStart"/>
       <w:r>
@@ -13390,7 +13621,7 @@
       <w:pPr>
         <w:pStyle w:val="Titre1"/>
       </w:pPr>
-      <w:bookmarkStart w:id="83" w:name="_Toc100910919"/>
+      <w:bookmarkStart w:id="83" w:name="_Toc103105864"/>
       <w:r>
         <w:lastRenderedPageBreak/>
         <w:t>ANALYSE DES IMPACTS</w:t>
@@ -13432,7 +13663,7 @@
       <w:pPr>
         <w:pStyle w:val="Titre2"/>
       </w:pPr>
-      <w:bookmarkStart w:id="85" w:name="_Toc100910920"/>
+      <w:bookmarkStart w:id="85" w:name="_Toc103105865"/>
       <w:r>
         <w:t>O</w:t>
       </w:r>
@@ -13666,7 +13897,7 @@
         <w:spacing w:before="360"/>
       </w:pPr>
       <w:bookmarkStart w:id="86" w:name="_Toc100680929"/>
-      <w:bookmarkStart w:id="87" w:name="_Toc100910921"/>
+      <w:bookmarkStart w:id="87" w:name="_Toc103105866"/>
       <w:r>
         <w:t>Organisationnels</w:t>
       </w:r>
@@ -13815,7 +14046,7 @@
       <w:pPr>
         <w:pStyle w:val="Titre2"/>
       </w:pPr>
-      <w:bookmarkStart w:id="89" w:name="_Toc100910922"/>
+      <w:bookmarkStart w:id="89" w:name="_Toc103105867"/>
       <w:r>
         <w:lastRenderedPageBreak/>
         <w:t>T</w:t>
@@ -13907,7 +14138,7 @@
         <w:pStyle w:val="Titre2"/>
       </w:pPr>
       <w:bookmarkStart w:id="90" w:name="_Toc100680932"/>
-      <w:bookmarkStart w:id="91" w:name="_Toc100910923"/>
+      <w:bookmarkStart w:id="91" w:name="_Toc103105868"/>
       <w:r>
         <w:t>F</w:t>
       </w:r>
@@ -13965,7 +14196,7 @@
         <w:pStyle w:val="Titre2"/>
       </w:pPr>
       <w:bookmarkStart w:id="92" w:name="_Toc100680933"/>
-      <w:bookmarkStart w:id="93" w:name="_Toc100910924"/>
+      <w:bookmarkStart w:id="93" w:name="_Toc103105869"/>
       <w:r>
         <w:t>J</w:t>
       </w:r>
@@ -14051,7 +14282,7 @@
         <w:pStyle w:val="Titre1"/>
       </w:pPr>
       <w:bookmarkStart w:id="94" w:name="_Toc100680934"/>
-      <w:bookmarkStart w:id="95" w:name="_Toc100910925"/>
+      <w:bookmarkStart w:id="95" w:name="_Toc103105870"/>
       <w:r>
         <w:lastRenderedPageBreak/>
         <w:t>TABLES DES RÉFÉRENCES</w:t>
@@ -14064,14 +14295,14 @@
         <w:pStyle w:val="Titre2"/>
       </w:pPr>
       <w:bookmarkStart w:id="96" w:name="_Toc100680935"/>
-      <w:bookmarkStart w:id="97" w:name="_Toc100910926"/>
-      <w:bookmarkStart w:id="98" w:name="_Toc78113520"/>
+      <w:bookmarkStart w:id="97" w:name="_Toc78113520"/>
+      <w:bookmarkStart w:id="98" w:name="_Toc103105871"/>
       <w:bookmarkEnd w:id="10"/>
       <w:r>
         <w:t>Figures</w:t>
       </w:r>
       <w:bookmarkEnd w:id="96"/>
-      <w:bookmarkEnd w:id="97"/>
+      <w:bookmarkEnd w:id="98"/>
     </w:p>
     <w:p>
       <w:pPr>
@@ -14720,11 +14951,11 @@
         <w:pStyle w:val="Titre2"/>
       </w:pPr>
       <w:bookmarkStart w:id="99" w:name="_Toc100680936"/>
-      <w:bookmarkStart w:id="100" w:name="_Toc100910927"/>
+      <w:bookmarkStart w:id="100" w:name="_Toc103105872"/>
       <w:r>
         <w:t>Tableaux</w:t>
       </w:r>
-      <w:bookmarkEnd w:id="98"/>
+      <w:bookmarkEnd w:id="97"/>
       <w:bookmarkEnd w:id="99"/>
       <w:bookmarkEnd w:id="100"/>
     </w:p>
@@ -15895,27 +16126,14 @@
     <w:pPr>
       <w:pStyle w:val="En-tte"/>
     </w:pPr>
-    <w:r>
-      <w:fldChar w:fldCharType="begin"/>
-    </w:r>
-    <w:r>
-      <w:instrText xml:space="preserve"> STYLEREF  "Titre 1"  \* MERGEFORMAT </w:instrText>
-    </w:r>
-    <w:r>
-      <w:fldChar w:fldCharType="separate"/>
-    </w:r>
-    <w:r>
-      <w:rPr>
-        <w:noProof/>
-      </w:rPr>
-      <w:t>APPROCHE ARCHITECTURALE</w:t>
-    </w:r>
-    <w:r>
-      <w:rPr>
-        <w:noProof/>
-      </w:rPr>
-      <w:fldChar w:fldCharType="end"/>
-    </w:r>
+    <w:fldSimple w:instr=" STYLEREF  &quot;Titre 1&quot;  \* MERGEFORMAT ">
+      <w:r>
+        <w:rPr>
+          <w:noProof/>
+        </w:rPr>
+        <w:t>ANALYSE DES IMPACTS</w:t>
+      </w:r>
+    </w:fldSimple>
     <w:r>
       <w:rPr>
         <w:noProof/>
@@ -15941,7 +16159,7 @@
       <w:rPr>
         <w:noProof/>
       </w:rPr>
-      <w:t>19/04/2022</w:t>
+      <w:t>10/05/2022</w:t>
     </w:r>
     <w:r>
       <w:fldChar w:fldCharType="end"/>
@@ -23713,28 +23931,28 @@
 </file>
 
 <file path=customXml/item1.xml><?xml version="1.0" encoding="utf-8"?>
-<b:Sources xmlns:b="http://schemas.openxmlformats.org/officeDocument/2006/bibliography" xmlns="http://schemas.openxmlformats.org/officeDocument/2006/bibliography" SelectedStyle="\APASixthEditionOfficeOnline.xsl" StyleName="APA" Version="6"/>
-</file>
-
-<file path=customXml/item2.xml><?xml version="1.0" encoding="utf-8"?>
 <go:gDocsCustomXmlDataStorage xmlns:go="http://customooxmlschemas.google.com/" xmlns:r="http://schemas.openxmlformats.org/officeDocument/2006/relationships">
   <go:docsCustomData xmlns:go="http://customooxmlschemas.google.com/" roundtripDataSignature="AMtx7mj8bvlXyk6gfbrLwJXO/FvWiC9Yig==">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</go:docsCustomData>
 </go:gDocsCustomXmlDataStorage>
 </file>
 
-<file path=customXml/itemProps1.xml><?xml version="1.0" encoding="utf-8"?>
-<ds:datastoreItem xmlns:ds="http://schemas.openxmlformats.org/officeDocument/2006/customXml" ds:itemID="{4B096B17-6408-4466-8E14-340F741101A8}">
-  <ds:schemaRefs>
-    <ds:schemaRef ds:uri="http://schemas.openxmlformats.org/officeDocument/2006/bibliography"/>
-  </ds:schemaRefs>
-</ds:datastoreItem>
+<file path=customXml/item2.xml><?xml version="1.0" encoding="utf-8"?>
+<b:Sources xmlns:b="http://schemas.openxmlformats.org/officeDocument/2006/bibliography" xmlns="http://schemas.openxmlformats.org/officeDocument/2006/bibliography" SelectedStyle="\APASixthEditionOfficeOnline.xsl" StyleName="APA" Version="6"/>
 </file>
 
-<file path=customXml/itemProps2.xml><?xml version="1.0" encoding="utf-8"?>
+<file path=customXml/itemProps1.xml><?xml version="1.0" encoding="utf-8"?>
 <ds:datastoreItem xmlns:ds="http://schemas.openxmlformats.org/officeDocument/2006/customXml" ds:itemID="{11111111-1234-1234-1234-123412341234}">
   <ds:schemaRefs>
     <ds:schemaRef ds:uri="http://customooxmlschemas.google.com/"/>
     <ds:schemaRef ds:uri="http://schemas.openxmlformats.org/officeDocument/2006/relationships"/>
   </ds:schemaRefs>
 </ds:datastoreItem>
+</file>
+
+<file path=customXml/itemProps2.xml><?xml version="1.0" encoding="utf-8"?>
+<ds:datastoreItem xmlns:ds="http://schemas.openxmlformats.org/officeDocument/2006/customXml" ds:itemID="{4B096B17-6408-4466-8E14-340F741101A8}">
+  <ds:schemaRefs>
+    <ds:schemaRef ds:uri="http://schemas.openxmlformats.org/officeDocument/2006/bibliography"/>
+  </ds:schemaRefs>
+</ds:datastoreItem>
 </file>
</xml_diff>